<commit_message>
Added the report to the xml. #5 #6
</commit_message>
<xml_diff>
--- a/relatorio_EN.docx
+++ b/relatorio_EN.docx
@@ -41,15 +41,6 @@
           <w:lang w:val="en-GB"/>
         </w:rPr>
         <w:tab/>
-      </w:r>
-      <w:r>
-        <w:rPr>
-          <w:rFonts w:asciiTheme="majorHAnsi" w:hAnsiTheme="majorHAnsi" w:cs="Garamond,Bold"/>
-          <w:bCs/>
-          <w:sz w:val="23"/>
-          <w:szCs w:val="23"/>
-          <w:lang w:val="en-GB"/>
-        </w:rPr>
         <w:t xml:space="preserve">The way of recording information </w:t>
       </w:r>
       <w:r>
@@ -266,6 +257,7 @@
     </w:p>
     <w:p>
       <w:pPr>
+        <w:ind w:firstLine="708"/>
         <w:jc w:val="both"/>
         <w:rPr>
           <w:rFonts w:asciiTheme="majorHAnsi" w:hAnsiTheme="majorHAnsi" w:cs="Garamond,Bold"/>
@@ -283,7 +275,17 @@
           <w:szCs w:val="23"/>
           <w:lang w:val="en-GB"/>
         </w:rPr>
-        <w:t>Thus, we were proposed creating an XML properly validated by an XSD (XML Schema Definition), and is capable of managing a Sports Journal, which can be converted to other file formats, including HTML (</w:t>
+        <w:t>We</w:t>
+      </w:r>
+      <w:r>
+        <w:rPr>
+          <w:rFonts w:asciiTheme="majorHAnsi" w:hAnsiTheme="majorHAnsi" w:cs="Garamond,Bold"/>
+          <w:bCs/>
+          <w:sz w:val="23"/>
+          <w:szCs w:val="23"/>
+          <w:lang w:val="en-GB"/>
+        </w:rPr>
+        <w:t xml:space="preserve"> were proposed creating an XML properly validated by an XSD (XML Schema Definition), and is capable of managing a Sports Journal, which can be converted to other file formats, including HTML (</w:t>
       </w:r>
       <w:proofErr w:type="spellStart"/>
       <w:r>
@@ -469,17 +471,7 @@
           <w:szCs w:val="23"/>
           <w:lang w:val="en-GB"/>
         </w:rPr>
-        <w:t>favourite</w:t>
-      </w:r>
-      <w:r>
-        <w:rPr>
-          <w:rFonts w:asciiTheme="majorHAnsi" w:hAnsiTheme="majorHAnsi" w:cs="Garamond,Bold"/>
-          <w:bCs/>
-          <w:sz w:val="23"/>
-          <w:szCs w:val="23"/>
-          <w:lang w:val="en-GB"/>
-        </w:rPr>
-        <w:t xml:space="preserve"> news site.</w:t>
+        <w:t>favourite news site.</w:t>
       </w:r>
     </w:p>
     <w:p>
@@ -1741,6 +1733,7 @@
           <w:lang w:val="en-GB"/>
         </w:rPr>
       </w:pPr>
+      <w:bookmarkStart w:id="0" w:name="_GoBack"/>
       <w:r>
         <w:rPr>
           <w:rFonts w:asciiTheme="majorHAnsi" w:hAnsiTheme="majorHAnsi" w:cs="Garamond,Bold"/>
@@ -1789,21 +1782,10 @@
           <w:szCs w:val="23"/>
           <w:lang w:val="en-GB"/>
         </w:rPr>
-        <w:t xml:space="preserve">news. In both cases, they accept the element related or similar (as the element we're talking about) with an attribute, </w:t>
-      </w:r>
-      <w:bookmarkStart w:id="0" w:name="_GoBack"/>
-      <w:bookmarkEnd w:id="0"/>
-      <w:r>
-        <w:rPr>
-          <w:rFonts w:asciiTheme="majorHAnsi" w:hAnsiTheme="majorHAnsi" w:cs="Garamond,Bold"/>
-          <w:bCs/>
-          <w:sz w:val="23"/>
-          <w:szCs w:val="23"/>
-          <w:lang w:val="en-GB"/>
-        </w:rPr>
-        <w:t>the id of the news that we are referring to, and complies with the id of the news.</w:t>
+        <w:t>news. In both cases, they accept the element related or similar (as the element we're talking about) with an attribute, the id of the news that we are referring to, and complies with the id of the news.</w:t>
       </w:r>
     </w:p>
+    <w:bookmarkEnd w:id="0"/>
     <w:p>
       <w:pPr>
         <w:rPr>
@@ -2545,4 +2527,16 @@
     </a:ext>
   </a:extLst>
 </a:theme>
+</file>
+
+<file path=customXml/item1.xml><?xml version="1.0" encoding="utf-8"?>
+<b:Sources xmlns:b="http://schemas.openxmlformats.org/officeDocument/2006/bibliography" xmlns="http://schemas.openxmlformats.org/officeDocument/2006/bibliography" SelectedStyle="\APASixthEditionOfficeOnline.xsl" StyleName="APA" Version="6"/>
+</file>
+
+<file path=customXml/itemProps1.xml><?xml version="1.0" encoding="utf-8"?>
+<ds:datastoreItem xmlns:ds="http://schemas.openxmlformats.org/officeDocument/2006/customXml" ds:itemID="{6FF70A63-C65B-4FAB-8820-2CE443689AAC}">
+  <ds:schemaRefs>
+    <ds:schemaRef ds:uri="http://schemas.openxmlformats.org/officeDocument/2006/bibliography"/>
+  </ds:schemaRefs>
+</ds:datastoreItem>
 </file>
</xml_diff>